<commit_message>
MODIFICACION DEL WORD Y DEL CODIGO
</commit_message>
<xml_diff>
--- a/TP interfaces.docx
+++ b/TP interfaces.docx
@@ -1,9 +1,43 @@
 
 <file path=word/document.xml><?xml version="1.0" encoding="utf-8"?>
-<w:document xmlns:wpc="http://schemas.microsoft.com/office/word/2010/wordprocessingCanvas" xmlns:mc="http://schemas.openxmlformats.org/markup-compatibility/2006" xmlns:o="urn:schemas-microsoft-com:office:office" xmlns:r="http://schemas.openxmlformats.org/officeDocument/2006/relationships" xmlns:m="http://schemas.openxmlformats.org/officeDocument/2006/math" xmlns:v="urn:schemas-microsoft-com:vml" xmlns:wp14="http://schemas.microsoft.com/office/word/2010/wordprocessingDrawing" xmlns:wp="http://schemas.openxmlformats.org/drawingml/2006/wordprocessingDrawing" xmlns:w10="urn:schemas-microsoft-com:office:word" xmlns:w="http://schemas.openxmlformats.org/wordprocessingml/2006/main" xmlns:w14="http://schemas.microsoft.com/office/word/2010/wordml" xmlns:w15="http://schemas.microsoft.com/office/word/2012/wordml" xmlns:wpg="http://schemas.microsoft.com/office/word/2010/wordprocessingGroup" xmlns:wpi="http://schemas.microsoft.com/office/word/2010/wordprocessingInk" xmlns:wne="http://schemas.microsoft.com/office/word/2006/wordml" xmlns:wps="http://schemas.microsoft.com/office/word/2010/wordprocessingShape" mc:Ignorable="w14 w15 wp14">
+<w:document xmlns:wpc="http://schemas.microsoft.com/office/word/2010/wordprocessingCanvas" xmlns:cx="http://schemas.microsoft.com/office/drawing/2014/chartex" xmlns:cx1="http://schemas.microsoft.com/office/drawing/2015/9/8/chartex" xmlns:cx2="http://schemas.microsoft.com/office/drawing/2015/10/21/chartex" xmlns:cx3="http://schemas.microsoft.com/office/drawing/2016/5/9/chartex" xmlns:cx4="http://schemas.microsoft.com/office/drawing/2016/5/10/chartex" xmlns:cx5="http://schemas.microsoft.com/office/drawing/2016/5/11/chartex" xmlns:cx6="http://schemas.microsoft.com/office/drawing/2016/5/12/chartex" xmlns:cx7="http://schemas.microsoft.com/office/drawing/2016/5/13/chartex" xmlns:cx8="http://schemas.microsoft.com/office/drawing/2016/5/14/chartex" xmlns:mc="http://schemas.openxmlformats.org/markup-compatibility/2006" xmlns:aink="http://schemas.microsoft.com/office/drawing/2016/ink" xmlns:am3d="http://schemas.microsoft.com/office/drawing/2017/model3d" xmlns:o="urn:schemas-microsoft-com:office:office" xmlns:r="http://schemas.openxmlformats.org/officeDocument/2006/relationships" xmlns:m="http://schemas.openxmlformats.org/officeDocument/2006/math" xmlns:v="urn:schemas-microsoft-com:vml" xmlns:wp14="http://schemas.microsoft.com/office/word/2010/wordprocessingDrawing" xmlns:wp="http://schemas.openxmlformats.org/drawingml/2006/wordprocessingDrawing" xmlns:w10="urn:schemas-microsoft-com:office:word" xmlns:w="http://schemas.openxmlformats.org/wordprocessingml/2006/main" xmlns:w14="http://schemas.microsoft.com/office/word/2010/wordml" xmlns:w15="http://schemas.microsoft.com/office/word/2012/wordml" xmlns:w16cid="http://schemas.microsoft.com/office/word/2016/wordml/cid" xmlns:w16se="http://schemas.microsoft.com/office/word/2015/wordml/symex" xmlns:wpg="http://schemas.microsoft.com/office/word/2010/wordprocessingGroup" xmlns:wpi="http://schemas.microsoft.com/office/word/2010/wordprocessingInk" xmlns:wne="http://schemas.microsoft.com/office/word/2006/wordml" xmlns:wps="http://schemas.microsoft.com/office/word/2010/wordprocessingShape" mc:Ignorable="w14 w15 w16se w16cid wp14">
   <w:body>
     <w:p>
-      <w:r>
+      <w:pPr>
+        <w:rPr>
+          <w:sz w:val="48"/>
+          <w:szCs w:val="48"/>
+        </w:rPr>
+      </w:pPr>
+    </w:p>
+    <w:p>
+      <w:pPr>
+        <w:rPr>
+          <w:sz w:val="48"/>
+          <w:szCs w:val="48"/>
+        </w:rPr>
+      </w:pPr>
+    </w:p>
+    <w:p>
+      <w:pPr>
+        <w:rPr>
+          <w:sz w:val="48"/>
+          <w:szCs w:val="48"/>
+        </w:rPr>
+      </w:pPr>
+    </w:p>
+    <w:p>
+      <w:pPr>
+        <w:rPr>
+          <w:sz w:val="48"/>
+          <w:szCs w:val="48"/>
+        </w:rPr>
+      </w:pPr>
+      <w:r>
+        <w:rPr>
+          <w:sz w:val="48"/>
+          <w:szCs w:val="48"/>
+        </w:rPr>
         <w:t>TP Final de Desarrollo de interfaces</w:t>
       </w:r>
     </w:p>
@@ -84,15 +118,15 @@
       </w:pPr>
     </w:p>
     <w:p>
-      <w:proofErr w:type="spellStart"/>
-      <w:r>
-        <w:t>Pagina</w:t>
-      </w:r>
-      <w:proofErr w:type="spellEnd"/>
-      <w:r>
-        <w:t xml:space="preserve">: </w:t>
-      </w:r>
-      <w:hyperlink r:id="rId4" w:history="1">
+      <w:pPr>
+        <w:rPr>
+          <w:rStyle w:val="Hipervnculo"/>
+        </w:rPr>
+      </w:pPr>
+      <w:r>
+        <w:t xml:space="preserve">Pagina: </w:t>
+      </w:r>
+      <w:hyperlink r:id="rId7" w:history="1">
         <w:r>
           <w:rPr>
             <w:rStyle w:val="Hipervnculo"/>
@@ -102,121 +136,1118 @@
       </w:hyperlink>
     </w:p>
     <w:p>
-      <w:proofErr w:type="spellStart"/>
-      <w:r>
-        <w:t>Pagina</w:t>
-      </w:r>
-      <w:proofErr w:type="spellEnd"/>
-      <w:r>
-        <w:t xml:space="preserve"> inicio:</w:t>
-      </w:r>
-    </w:p>
-    <w:p>
-      <w:r>
-        <w:t xml:space="preserve">Se pudo conservar la mayoría, </w:t>
-      </w:r>
-      <w:r>
-        <w:t xml:space="preserve">se </w:t>
-      </w:r>
-      <w:r>
-        <w:t>consideró</w:t>
-      </w:r>
-      <w:r>
-        <w:t xml:space="preserve"> que siendo para </w:t>
-      </w:r>
-      <w:r>
-        <w:t>móvil,</w:t>
-      </w:r>
-      <w:r>
-        <w:t xml:space="preserve"> tener una mejor usabilidad, por ende el diseño es </w:t>
-      </w:r>
-      <w:r>
-        <w:t>más</w:t>
-      </w:r>
-      <w:r>
-        <w:t xml:space="preserve"> simple, la </w:t>
-      </w:r>
-      <w:r>
-        <w:t>página</w:t>
-      </w:r>
-      <w:r>
-        <w:t xml:space="preserve"> conserva la mayoría de su parte en web, se </w:t>
-      </w:r>
-      <w:r>
-        <w:t>agregó</w:t>
-      </w:r>
-      <w:r>
-        <w:t xml:space="preserve"> un </w:t>
-      </w:r>
-      <w:r>
-        <w:t>menú,</w:t>
-      </w:r>
-      <w:r>
-        <w:t xml:space="preserve"> que junta los enlaces que en la parte web tiene </w:t>
-      </w:r>
-      <w:r>
-        <w:t>desplegado,</w:t>
-      </w:r>
-      <w:r>
-        <w:t xml:space="preserve"> el logo se hizo </w:t>
-      </w:r>
-      <w:r>
-        <w:t>más</w:t>
-      </w:r>
-      <w:r>
-        <w:t xml:space="preserve"> horizontal, en las portadas de los libros, se </w:t>
-      </w:r>
-      <w:r>
-        <w:t>quitó</w:t>
-      </w:r>
-      <w:r>
-        <w:t xml:space="preserve"> el efecto de posicionamiento del </w:t>
-      </w:r>
-      <w:r>
-        <w:t>ratón</w:t>
-      </w:r>
-      <w:r>
-        <w:t xml:space="preserve">, ahora es toque, se </w:t>
-      </w:r>
-      <w:r>
-        <w:t>eliminó</w:t>
-      </w:r>
-      <w:r>
-        <w:t xml:space="preserve"> la vista rápida, y ahora va directo al detalle del libro. </w:t>
-      </w:r>
-      <w:r>
-        <w:t xml:space="preserve">Sigue conservando el filtro. </w:t>
-      </w:r>
-      <w:r>
-        <w:t xml:space="preserve">En el footer se </w:t>
-      </w:r>
-      <w:r>
-        <w:t>consideró</w:t>
-      </w:r>
-      <w:r>
-        <w:t xml:space="preserve"> ser todos link a sus respectivas </w:t>
-      </w:r>
-      <w:r>
-        <w:t>páginas</w:t>
-      </w:r>
-      <w:r>
-        <w:t xml:space="preserve">, eliminado las imágenes </w:t>
-      </w:r>
-      <w:r>
-        <w:t>innecesarias</w:t>
-      </w:r>
-      <w:r>
-        <w:t>.</w:t>
+      <w:pPr>
+        <w:rPr>
+          <w:rStyle w:val="Hipervnculo"/>
+          <w:u w:val="none"/>
+        </w:rPr>
+      </w:pPr>
+      <w:r>
+        <w:rPr>
+          <w:rStyle w:val="Hipervnculo"/>
+          <w:color w:val="auto"/>
+          <w:u w:val="none"/>
+        </w:rPr>
+        <w:t>FRAMEWORK UTILIZADO</w:t>
+      </w:r>
+      <w:r>
+        <w:rPr>
+          <w:rStyle w:val="Hipervnculo"/>
+          <w:color w:val="auto"/>
+          <w:u w:val="none"/>
+        </w:rPr>
+        <w:t>:</w:t>
+      </w:r>
+      <w:r>
+        <w:rPr>
+          <w:rStyle w:val="Hipervnculo"/>
+          <w:color w:val="auto"/>
+          <w:u w:val="none"/>
+        </w:rPr>
+        <w:t xml:space="preserve"> JQUERY MOBILE</w:t>
+      </w:r>
+    </w:p>
+    <w:p>
+      <w:pPr>
+        <w:rPr>
+          <w:rStyle w:val="Hipervnculo"/>
+          <w:b/>
+          <w:color w:val="000000" w:themeColor="text1"/>
+          <w:u w:val="none"/>
+          <w14:shadow w14:blurRad="38100" w14:dist="19050" w14:dir="2700000" w14:sx="100000" w14:sy="100000" w14:kx="0" w14:ky="0" w14:algn="tl">
+            <w14:schemeClr w14:val="dk1">
+              <w14:alpha w14:val="60000"/>
+            </w14:schemeClr>
+          </w14:shadow>
+          <w14:textOutline w14:w="0" w14:cap="flat" w14:cmpd="sng" w14:algn="ctr">
+            <w14:noFill/>
+            <w14:prstDash w14:val="solid"/>
+            <w14:round/>
+          </w14:textOutline>
+        </w:rPr>
+      </w:pPr>
+      <w:r>
+        <w:rPr>
+          <w:rStyle w:val="Hipervnculo"/>
+          <w:b/>
+          <w:color w:val="000000" w:themeColor="text1"/>
+          <w:u w:val="none"/>
+          <w14:shadow w14:blurRad="38100" w14:dist="19050" w14:dir="2700000" w14:sx="100000" w14:sy="100000" w14:kx="0" w14:ky="0" w14:algn="tl">
+            <w14:schemeClr w14:val="dk1">
+              <w14:alpha w14:val="60000"/>
+            </w14:schemeClr>
+          </w14:shadow>
+          <w14:textOutline w14:w="0" w14:cap="flat" w14:cmpd="sng" w14:algn="ctr">
+            <w14:noFill/>
+            <w14:prstDash w14:val="solid"/>
+            <w14:round/>
+          </w14:textOutline>
+        </w:rPr>
+        <w:t>TECNICATURA MOVIL</w:t>
+      </w:r>
+    </w:p>
+    <w:p>
+      <w:pPr>
+        <w:rPr>
+          <w:rStyle w:val="Hipervnculo"/>
+          <w:rFonts w:asciiTheme="majorHAnsi" w:hAnsiTheme="majorHAnsi" w:cstheme="majorHAnsi"/>
+          <w:bCs/>
+          <w:color w:val="000000" w:themeColor="text1"/>
+          <w:sz w:val="24"/>
+          <w:szCs w:val="24"/>
+          <w:u w:val="none"/>
+          <w14:shadow w14:blurRad="38100" w14:dist="19050" w14:dir="2700000" w14:sx="100000" w14:sy="100000" w14:kx="0" w14:ky="0" w14:algn="tl">
+            <w14:schemeClr w14:val="dk1">
+              <w14:alpha w14:val="60000"/>
+            </w14:schemeClr>
+          </w14:shadow>
+          <w14:textOutline w14:w="0" w14:cap="flat" w14:cmpd="sng" w14:algn="ctr">
+            <w14:noFill/>
+            <w14:prstDash w14:val="solid"/>
+            <w14:round/>
+          </w14:textOutline>
+        </w:rPr>
+      </w:pPr>
+      <w:r>
+        <w:rPr>
+          <w:rStyle w:val="Hipervnculo"/>
+          <w:rFonts w:asciiTheme="majorHAnsi" w:hAnsiTheme="majorHAnsi" w:cstheme="majorHAnsi"/>
+          <w:bCs/>
+          <w:color w:val="000000" w:themeColor="text1"/>
+          <w:sz w:val="24"/>
+          <w:szCs w:val="24"/>
+          <w:u w:val="none"/>
+          <w14:shadow w14:blurRad="38100" w14:dist="19050" w14:dir="2700000" w14:sx="100000" w14:sy="100000" w14:kx="0" w14:ky="0" w14:algn="tl">
+            <w14:schemeClr w14:val="dk1">
+              <w14:alpha w14:val="60000"/>
+            </w14:schemeClr>
+          </w14:shadow>
+          <w14:textOutline w14:w="0" w14:cap="flat" w14:cmpd="sng" w14:algn="ctr">
+            <w14:noFill/>
+            <w14:prstDash w14:val="solid"/>
+            <w14:round/>
+          </w14:textOutline>
+        </w:rPr>
+        <w:t>Consideraciones Generales:</w:t>
+      </w:r>
+    </w:p>
+    <w:p>
+      <w:pPr>
+        <w:ind w:right="-427"/>
+        <w:rPr>
+          <w:rStyle w:val="Hipervnculo"/>
+          <w:rFonts w:asciiTheme="majorHAnsi" w:hAnsiTheme="majorHAnsi" w:cstheme="majorHAnsi"/>
+          <w:bCs/>
+          <w:color w:val="000000" w:themeColor="text1"/>
+          <w:u w:val="none"/>
+          <w14:shadow w14:blurRad="38100" w14:dist="19050" w14:dir="2700000" w14:sx="100000" w14:sy="100000" w14:kx="0" w14:ky="0" w14:algn="tl">
+            <w14:schemeClr w14:val="dk1">
+              <w14:alpha w14:val="60000"/>
+            </w14:schemeClr>
+          </w14:shadow>
+          <w14:textOutline w14:w="0" w14:cap="flat" w14:cmpd="sng" w14:algn="ctr">
+            <w14:noFill/>
+            <w14:prstDash w14:val="solid"/>
+            <w14:round/>
+          </w14:textOutline>
+        </w:rPr>
+      </w:pPr>
+      <w:r>
+        <w:rPr>
+          <w:rStyle w:val="Hipervnculo"/>
+          <w:rFonts w:asciiTheme="majorHAnsi" w:hAnsiTheme="majorHAnsi" w:cstheme="majorHAnsi"/>
+          <w:bCs/>
+          <w:color w:val="000000" w:themeColor="text1"/>
+          <w:u w:val="none"/>
+          <w14:shadow w14:blurRad="38100" w14:dist="19050" w14:dir="2700000" w14:sx="100000" w14:sy="100000" w14:kx="0" w14:ky="0" w14:algn="tl">
+            <w14:schemeClr w14:val="dk1">
+              <w14:alpha w14:val="60000"/>
+            </w14:schemeClr>
+          </w14:shadow>
+          <w14:textOutline w14:w="0" w14:cap="flat" w14:cmpd="sng" w14:algn="ctr">
+            <w14:noFill/>
+            <w14:prstDash w14:val="solid"/>
+            <w14:round/>
+          </w14:textOutline>
+        </w:rPr>
+        <w:t>Se conservo el estilo de la página de origen, color</w:t>
+      </w:r>
+      <w:r>
+        <w:rPr>
+          <w:rStyle w:val="Hipervnculo"/>
+          <w:rFonts w:asciiTheme="majorHAnsi" w:hAnsiTheme="majorHAnsi" w:cstheme="majorHAnsi"/>
+          <w:bCs/>
+          <w:color w:val="000000" w:themeColor="text1"/>
+          <w:u w:val="none"/>
+          <w14:shadow w14:blurRad="38100" w14:dist="19050" w14:dir="2700000" w14:sx="100000" w14:sy="100000" w14:kx="0" w14:ky="0" w14:algn="tl">
+            <w14:schemeClr w14:val="dk1">
+              <w14:alpha w14:val="60000"/>
+            </w14:schemeClr>
+          </w14:shadow>
+          <w14:textOutline w14:w="0" w14:cap="flat" w14:cmpd="sng" w14:algn="ctr">
+            <w14:noFill/>
+            <w14:prstDash w14:val="solid"/>
+            <w14:round/>
+          </w14:textOutline>
+        </w:rPr>
+        <w:t>,</w:t>
+      </w:r>
+      <w:r>
+        <w:rPr>
+          <w:rStyle w:val="Hipervnculo"/>
+          <w:rFonts w:asciiTheme="majorHAnsi" w:hAnsiTheme="majorHAnsi" w:cstheme="majorHAnsi"/>
+          <w:bCs/>
+          <w:color w:val="000000" w:themeColor="text1"/>
+          <w:u w:val="none"/>
+          <w14:shadow w14:blurRad="38100" w14:dist="19050" w14:dir="2700000" w14:sx="100000" w14:sy="100000" w14:kx="0" w14:ky="0" w14:algn="tl">
+            <w14:schemeClr w14:val="dk1">
+              <w14:alpha w14:val="60000"/>
+            </w14:schemeClr>
+          </w14:shadow>
+          <w14:textOutline w14:w="0" w14:cap="flat" w14:cmpd="sng" w14:algn="ctr">
+            <w14:noFill/>
+            <w14:prstDash w14:val="solid"/>
+            <w14:round/>
+          </w14:textOutline>
+        </w:rPr>
+        <w:t xml:space="preserve"> ubicación </w:t>
+      </w:r>
+      <w:r>
+        <w:rPr>
+          <w:rStyle w:val="Hipervnculo"/>
+          <w:rFonts w:asciiTheme="majorHAnsi" w:hAnsiTheme="majorHAnsi" w:cstheme="majorHAnsi"/>
+          <w:bCs/>
+          <w:color w:val="000000" w:themeColor="text1"/>
+          <w:u w:val="none"/>
+          <w14:shadow w14:blurRad="38100" w14:dist="19050" w14:dir="2700000" w14:sx="100000" w14:sy="100000" w14:kx="0" w14:ky="0" w14:algn="tl">
+            <w14:schemeClr w14:val="dk1">
+              <w14:alpha w14:val="60000"/>
+            </w14:schemeClr>
+          </w14:shadow>
+          <w14:textOutline w14:w="0" w14:cap="flat" w14:cmpd="sng" w14:algn="ctr">
+            <w14:noFill/>
+            <w14:prstDash w14:val="solid"/>
+            <w14:round/>
+          </w14:textOutline>
+        </w:rPr>
+        <w:t>d</w:t>
+      </w:r>
+      <w:r>
+        <w:rPr>
+          <w:rStyle w:val="Hipervnculo"/>
+          <w:rFonts w:asciiTheme="majorHAnsi" w:hAnsiTheme="majorHAnsi" w:cstheme="majorHAnsi"/>
+          <w:bCs/>
+          <w:color w:val="000000" w:themeColor="text1"/>
+          <w:u w:val="none"/>
+          <w14:shadow w14:blurRad="38100" w14:dist="19050" w14:dir="2700000" w14:sx="100000" w14:sy="100000" w14:kx="0" w14:ky="0" w14:algn="tl">
+            <w14:schemeClr w14:val="dk1">
+              <w14:alpha w14:val="60000"/>
+            </w14:schemeClr>
+          </w14:shadow>
+          <w14:textOutline w14:w="0" w14:cap="flat" w14:cmpd="sng" w14:algn="ctr">
+            <w14:noFill/>
+            <w14:prstDash w14:val="solid"/>
+            <w14:round/>
+          </w14:textOutline>
+        </w:rPr>
+        <w:t>e los elementos</w:t>
+      </w:r>
+      <w:r>
+        <w:rPr>
+          <w:rStyle w:val="Hipervnculo"/>
+          <w:rFonts w:asciiTheme="majorHAnsi" w:hAnsiTheme="majorHAnsi" w:cstheme="majorHAnsi"/>
+          <w:bCs/>
+          <w:color w:val="000000" w:themeColor="text1"/>
+          <w:u w:val="none"/>
+          <w14:shadow w14:blurRad="38100" w14:dist="19050" w14:dir="2700000" w14:sx="100000" w14:sy="100000" w14:kx="0" w14:ky="0" w14:algn="tl">
+            <w14:schemeClr w14:val="dk1">
+              <w14:alpha w14:val="60000"/>
+            </w14:schemeClr>
+          </w14:shadow>
+          <w14:textOutline w14:w="0" w14:cap="flat" w14:cmpd="sng" w14:algn="ctr">
+            <w14:noFill/>
+            <w14:prstDash w14:val="solid"/>
+            <w14:round/>
+          </w14:textOutline>
+        </w:rPr>
+        <w:t>,</w:t>
       </w:r>
       <w:bookmarkStart w:id="0" w:name="_GoBack"/>
       <w:bookmarkEnd w:id="0"/>
-    </w:p>
+      <w:r>
+        <w:rPr>
+          <w:rStyle w:val="Hipervnculo"/>
+          <w:rFonts w:asciiTheme="majorHAnsi" w:hAnsiTheme="majorHAnsi" w:cstheme="majorHAnsi"/>
+          <w:bCs/>
+          <w:color w:val="000000" w:themeColor="text1"/>
+          <w:u w:val="none"/>
+          <w14:shadow w14:blurRad="38100" w14:dist="19050" w14:dir="2700000" w14:sx="100000" w14:sy="100000" w14:kx="0" w14:ky="0" w14:algn="tl">
+            <w14:schemeClr w14:val="dk1">
+              <w14:alpha w14:val="60000"/>
+            </w14:schemeClr>
+          </w14:shadow>
+          <w14:textOutline w14:w="0" w14:cap="flat" w14:cmpd="sng" w14:algn="ctr">
+            <w14:noFill/>
+            <w14:prstDash w14:val="solid"/>
+            <w14:round/>
+          </w14:textOutline>
+        </w:rPr>
+        <w:t xml:space="preserve"> ya que al ser una </w:t>
+      </w:r>
+      <w:r>
+        <w:rPr>
+          <w:rStyle w:val="Hipervnculo"/>
+          <w:rFonts w:asciiTheme="majorHAnsi" w:hAnsiTheme="majorHAnsi" w:cstheme="majorHAnsi"/>
+          <w:bCs/>
+          <w:color w:val="000000" w:themeColor="text1"/>
+          <w:u w:val="none"/>
+          <w14:shadow w14:blurRad="38100" w14:dist="19050" w14:dir="2700000" w14:sx="100000" w14:sy="100000" w14:kx="0" w14:ky="0" w14:algn="tl">
+            <w14:schemeClr w14:val="dk1">
+              <w14:alpha w14:val="60000"/>
+            </w14:schemeClr>
+          </w14:shadow>
+          <w14:textOutline w14:w="0" w14:cap="flat" w14:cmpd="sng" w14:algn="ctr">
+            <w14:noFill/>
+            <w14:prstDash w14:val="solid"/>
+            <w14:round/>
+          </w14:textOutline>
+        </w:rPr>
+        <w:t>versión</w:t>
+      </w:r>
+      <w:r>
+        <w:rPr>
+          <w:rStyle w:val="Hipervnculo"/>
+          <w:rFonts w:asciiTheme="majorHAnsi" w:hAnsiTheme="majorHAnsi" w:cstheme="majorHAnsi"/>
+          <w:bCs/>
+          <w:color w:val="000000" w:themeColor="text1"/>
+          <w:u w:val="none"/>
+          <w14:shadow w14:blurRad="38100" w14:dist="19050" w14:dir="2700000" w14:sx="100000" w14:sy="100000" w14:kx="0" w14:ky="0" w14:algn="tl">
+            <w14:schemeClr w14:val="dk1">
+              <w14:alpha w14:val="60000"/>
+            </w14:schemeClr>
+          </w14:shadow>
+          <w14:textOutline w14:w="0" w14:cap="flat" w14:cmpd="sng" w14:algn="ctr">
+            <w14:noFill/>
+            <w14:prstDash w14:val="solid"/>
+            <w14:round/>
+          </w14:textOutline>
+        </w:rPr>
+        <w:t xml:space="preserve"> para móvil</w:t>
+      </w:r>
+      <w:r>
+        <w:rPr>
+          <w:rStyle w:val="Hipervnculo"/>
+          <w:rFonts w:asciiTheme="majorHAnsi" w:hAnsiTheme="majorHAnsi" w:cstheme="majorHAnsi"/>
+          <w:bCs/>
+          <w:color w:val="000000" w:themeColor="text1"/>
+          <w:u w:val="none"/>
+          <w14:shadow w14:blurRad="38100" w14:dist="19050" w14:dir="2700000" w14:sx="100000" w14:sy="100000" w14:kx="0" w14:ky="0" w14:algn="tl">
+            <w14:schemeClr w14:val="dk1">
+              <w14:alpha w14:val="60000"/>
+            </w14:schemeClr>
+          </w14:shadow>
+          <w14:textOutline w14:w="0" w14:cap="flat" w14:cmpd="sng" w14:algn="ctr">
+            <w14:noFill/>
+            <w14:prstDash w14:val="solid"/>
+            <w14:round/>
+          </w14:textOutline>
+        </w:rPr>
+        <w:t xml:space="preserve"> de la misma,</w:t>
+      </w:r>
+      <w:r>
+        <w:rPr>
+          <w:rStyle w:val="Hipervnculo"/>
+          <w:rFonts w:asciiTheme="majorHAnsi" w:hAnsiTheme="majorHAnsi" w:cstheme="majorHAnsi"/>
+          <w:bCs/>
+          <w:color w:val="000000" w:themeColor="text1"/>
+          <w:u w:val="none"/>
+          <w14:shadow w14:blurRad="38100" w14:dist="19050" w14:dir="2700000" w14:sx="100000" w14:sy="100000" w14:kx="0" w14:ky="0" w14:algn="tl">
+            <w14:schemeClr w14:val="dk1">
+              <w14:alpha w14:val="60000"/>
+            </w14:schemeClr>
+          </w14:shadow>
+          <w14:textOutline w14:w="0" w14:cap="flat" w14:cmpd="sng" w14:algn="ctr">
+            <w14:noFill/>
+            <w14:prstDash w14:val="solid"/>
+            <w14:round/>
+          </w14:textOutline>
+        </w:rPr>
+        <w:t xml:space="preserve"> se </w:t>
+      </w:r>
+      <w:r>
+        <w:rPr>
+          <w:rStyle w:val="Hipervnculo"/>
+          <w:rFonts w:asciiTheme="majorHAnsi" w:hAnsiTheme="majorHAnsi" w:cstheme="majorHAnsi"/>
+          <w:bCs/>
+          <w:color w:val="000000" w:themeColor="text1"/>
+          <w:u w:val="none"/>
+          <w14:shadow w14:blurRad="38100" w14:dist="19050" w14:dir="2700000" w14:sx="100000" w14:sy="100000" w14:kx="0" w14:ky="0" w14:algn="tl">
+            <w14:schemeClr w14:val="dk1">
+              <w14:alpha w14:val="60000"/>
+            </w14:schemeClr>
+          </w14:shadow>
+          <w14:textOutline w14:w="0" w14:cap="flat" w14:cmpd="sng" w14:algn="ctr">
+            <w14:noFill/>
+            <w14:prstDash w14:val="solid"/>
+            <w14:round/>
+          </w14:textOutline>
+        </w:rPr>
+        <w:t>consideró</w:t>
+      </w:r>
+      <w:r>
+        <w:rPr>
+          <w:rStyle w:val="Hipervnculo"/>
+          <w:rFonts w:asciiTheme="majorHAnsi" w:hAnsiTheme="majorHAnsi" w:cstheme="majorHAnsi"/>
+          <w:bCs/>
+          <w:color w:val="000000" w:themeColor="text1"/>
+          <w:u w:val="none"/>
+          <w14:shadow w14:blurRad="38100" w14:dist="19050" w14:dir="2700000" w14:sx="100000" w14:sy="100000" w14:kx="0" w14:ky="0" w14:algn="tl">
+            <w14:schemeClr w14:val="dk1">
+              <w14:alpha w14:val="60000"/>
+            </w14:schemeClr>
+          </w14:shadow>
+          <w14:textOutline w14:w="0" w14:cap="flat" w14:cmpd="sng" w14:algn="ctr">
+            <w14:noFill/>
+            <w14:prstDash w14:val="solid"/>
+            <w14:round/>
+          </w14:textOutline>
+        </w:rPr>
+        <w:t xml:space="preserve"> que deberían ser lo </w:t>
+      </w:r>
+      <w:r>
+        <w:rPr>
+          <w:rStyle w:val="Hipervnculo"/>
+          <w:rFonts w:asciiTheme="majorHAnsi" w:hAnsiTheme="majorHAnsi" w:cstheme="majorHAnsi"/>
+          <w:bCs/>
+          <w:color w:val="000000" w:themeColor="text1"/>
+          <w:u w:val="none"/>
+          <w14:shadow w14:blurRad="38100" w14:dist="19050" w14:dir="2700000" w14:sx="100000" w14:sy="100000" w14:kx="0" w14:ky="0" w14:algn="tl">
+            <w14:schemeClr w14:val="dk1">
+              <w14:alpha w14:val="60000"/>
+            </w14:schemeClr>
+          </w14:shadow>
+          <w14:textOutline w14:w="0" w14:cap="flat" w14:cmpd="sng" w14:algn="ctr">
+            <w14:noFill/>
+            <w14:prstDash w14:val="solid"/>
+            <w14:round/>
+          </w14:textOutline>
+        </w:rPr>
+        <w:t>más</w:t>
+      </w:r>
+      <w:r>
+        <w:rPr>
+          <w:rStyle w:val="Hipervnculo"/>
+          <w:rFonts w:asciiTheme="majorHAnsi" w:hAnsiTheme="majorHAnsi" w:cstheme="majorHAnsi"/>
+          <w:bCs/>
+          <w:color w:val="000000" w:themeColor="text1"/>
+          <w:u w:val="none"/>
+          <w14:shadow w14:blurRad="38100" w14:dist="19050" w14:dir="2700000" w14:sx="100000" w14:sy="100000" w14:kx="0" w14:ky="0" w14:algn="tl">
+            <w14:schemeClr w14:val="dk1">
+              <w14:alpha w14:val="60000"/>
+            </w14:schemeClr>
+          </w14:shadow>
+          <w14:textOutline w14:w="0" w14:cap="flat" w14:cmpd="sng" w14:algn="ctr">
+            <w14:noFill/>
+            <w14:prstDash w14:val="solid"/>
+            <w14:round/>
+          </w14:textOutline>
+        </w:rPr>
+        <w:t xml:space="preserve"> idénticas posibles, se </w:t>
+      </w:r>
+      <w:r>
+        <w:rPr>
+          <w:rStyle w:val="Hipervnculo"/>
+          <w:rFonts w:asciiTheme="majorHAnsi" w:hAnsiTheme="majorHAnsi" w:cstheme="majorHAnsi"/>
+          <w:bCs/>
+          <w:color w:val="000000" w:themeColor="text1"/>
+          <w:u w:val="none"/>
+          <w14:shadow w14:blurRad="38100" w14:dist="19050" w14:dir="2700000" w14:sx="100000" w14:sy="100000" w14:kx="0" w14:ky="0" w14:algn="tl">
+            <w14:schemeClr w14:val="dk1">
+              <w14:alpha w14:val="60000"/>
+            </w14:schemeClr>
+          </w14:shadow>
+          <w14:textOutline w14:w="0" w14:cap="flat" w14:cmpd="sng" w14:algn="ctr">
+            <w14:noFill/>
+            <w14:prstDash w14:val="solid"/>
+            <w14:round/>
+          </w14:textOutline>
+        </w:rPr>
+        <w:t>adaptó</w:t>
+      </w:r>
+      <w:r>
+        <w:rPr>
+          <w:rStyle w:val="Hipervnculo"/>
+          <w:rFonts w:asciiTheme="majorHAnsi" w:hAnsiTheme="majorHAnsi" w:cstheme="majorHAnsi"/>
+          <w:bCs/>
+          <w:color w:val="000000" w:themeColor="text1"/>
+          <w:u w:val="none"/>
+          <w14:shadow w14:blurRad="38100" w14:dist="19050" w14:dir="2700000" w14:sx="100000" w14:sy="100000" w14:kx="0" w14:ky="0" w14:algn="tl">
+            <w14:schemeClr w14:val="dk1">
+              <w14:alpha w14:val="60000"/>
+            </w14:schemeClr>
+          </w14:shadow>
+          <w14:textOutline w14:w="0" w14:cap="flat" w14:cmpd="sng" w14:algn="ctr">
+            <w14:noFill/>
+            <w14:prstDash w14:val="solid"/>
+            <w14:round/>
+          </w14:textOutline>
+        </w:rPr>
+        <w:t xml:space="preserve"> las paginas para que sean responsive ,</w:t>
+      </w:r>
+      <w:r>
+        <w:rPr>
+          <w:rStyle w:val="Hipervnculo"/>
+          <w:rFonts w:asciiTheme="majorHAnsi" w:hAnsiTheme="majorHAnsi" w:cstheme="majorHAnsi"/>
+          <w:bCs/>
+          <w:color w:val="000000" w:themeColor="text1"/>
+          <w:u w:val="none"/>
+          <w14:shadow w14:blurRad="38100" w14:dist="19050" w14:dir="2700000" w14:sx="100000" w14:sy="100000" w14:kx="0" w14:ky="0" w14:algn="tl">
+            <w14:schemeClr w14:val="dk1">
+              <w14:alpha w14:val="60000"/>
+            </w14:schemeClr>
+          </w14:shadow>
+          <w14:textOutline w14:w="0" w14:cap="flat" w14:cmpd="sng" w14:algn="ctr">
+            <w14:noFill/>
+            <w14:prstDash w14:val="solid"/>
+            <w14:round/>
+          </w14:textOutline>
+        </w:rPr>
+        <w:t xml:space="preserve">se </w:t>
+      </w:r>
+      <w:r>
+        <w:rPr>
+          <w:rStyle w:val="Hipervnculo"/>
+          <w:rFonts w:asciiTheme="majorHAnsi" w:hAnsiTheme="majorHAnsi" w:cstheme="majorHAnsi"/>
+          <w:bCs/>
+          <w:color w:val="000000" w:themeColor="text1"/>
+          <w:u w:val="none"/>
+          <w14:shadow w14:blurRad="38100" w14:dist="19050" w14:dir="2700000" w14:sx="100000" w14:sy="100000" w14:kx="0" w14:ky="0" w14:algn="tl">
+            <w14:schemeClr w14:val="dk1">
+              <w14:alpha w14:val="60000"/>
+            </w14:schemeClr>
+          </w14:shadow>
+          <w14:textOutline w14:w="0" w14:cap="flat" w14:cmpd="sng" w14:algn="ctr">
+            <w14:noFill/>
+            <w14:prstDash w14:val="solid"/>
+            <w14:round/>
+          </w14:textOutline>
+        </w:rPr>
+        <w:t>creó</w:t>
+      </w:r>
+      <w:r>
+        <w:rPr>
+          <w:rStyle w:val="Hipervnculo"/>
+          <w:rFonts w:asciiTheme="majorHAnsi" w:hAnsiTheme="majorHAnsi" w:cstheme="majorHAnsi"/>
+          <w:bCs/>
+          <w:color w:val="000000" w:themeColor="text1"/>
+          <w:u w:val="none"/>
+          <w14:shadow w14:blurRad="38100" w14:dist="19050" w14:dir="2700000" w14:sx="100000" w14:sy="100000" w14:kx="0" w14:ky="0" w14:algn="tl">
+            <w14:schemeClr w14:val="dk1">
+              <w14:alpha w14:val="60000"/>
+            </w14:schemeClr>
+          </w14:shadow>
+          <w14:textOutline w14:w="0" w14:cap="flat" w14:cmpd="sng" w14:algn="ctr">
+            <w14:noFill/>
+            <w14:prstDash w14:val="solid"/>
+            <w14:round/>
+          </w14:textOutline>
+        </w:rPr>
+        <w:t xml:space="preserve"> un footer distinto para las paginas que no son el índex ya que consideramos que los datos de información de la</w:t>
+      </w:r>
+      <w:r>
+        <w:rPr>
+          <w:rStyle w:val="Hipervnculo"/>
+          <w:rFonts w:asciiTheme="majorHAnsi" w:hAnsiTheme="majorHAnsi" w:cstheme="majorHAnsi"/>
+          <w:bCs/>
+          <w:color w:val="000000" w:themeColor="text1"/>
+          <w:u w:val="none"/>
+          <w14:shadow w14:blurRad="38100" w14:dist="19050" w14:dir="2700000" w14:sx="100000" w14:sy="100000" w14:kx="0" w14:ky="0" w14:algn="tl">
+            <w14:schemeClr w14:val="dk1">
+              <w14:alpha w14:val="60000"/>
+            </w14:schemeClr>
+          </w14:shadow>
+          <w14:textOutline w14:w="0" w14:cap="flat" w14:cmpd="sng" w14:algn="ctr">
+            <w14:noFill/>
+            <w14:prstDash w14:val="solid"/>
+            <w14:round/>
+          </w14:textOutline>
+        </w:rPr>
+        <w:t xml:space="preserve"> página</w:t>
+      </w:r>
+      <w:r>
+        <w:rPr>
+          <w:rStyle w:val="Hipervnculo"/>
+          <w:rFonts w:asciiTheme="majorHAnsi" w:hAnsiTheme="majorHAnsi" w:cstheme="majorHAnsi"/>
+          <w:bCs/>
+          <w:color w:val="000000" w:themeColor="text1"/>
+          <w:u w:val="none"/>
+          <w14:shadow w14:blurRad="38100" w14:dist="19050" w14:dir="2700000" w14:sx="100000" w14:sy="100000" w14:kx="0" w14:ky="0" w14:algn="tl">
+            <w14:schemeClr w14:val="dk1">
+              <w14:alpha w14:val="60000"/>
+            </w14:schemeClr>
+          </w14:shadow>
+          <w14:textOutline w14:w="0" w14:cap="flat" w14:cmpd="sng" w14:algn="ctr">
+            <w14:noFill/>
+            <w14:prstDash w14:val="solid"/>
+            <w14:round/>
+          </w14:textOutline>
+        </w:rPr>
+        <w:t xml:space="preserve">(CONTACTO,ETC),deberían estar en la </w:t>
+      </w:r>
+      <w:r>
+        <w:rPr>
+          <w:rStyle w:val="Hipervnculo"/>
+          <w:rFonts w:asciiTheme="majorHAnsi" w:hAnsiTheme="majorHAnsi" w:cstheme="majorHAnsi"/>
+          <w:bCs/>
+          <w:color w:val="000000" w:themeColor="text1"/>
+          <w:u w:val="none"/>
+          <w14:shadow w14:blurRad="38100" w14:dist="19050" w14:dir="2700000" w14:sx="100000" w14:sy="100000" w14:kx="0" w14:ky="0" w14:algn="tl">
+            <w14:schemeClr w14:val="dk1">
+              <w14:alpha w14:val="60000"/>
+            </w14:schemeClr>
+          </w14:shadow>
+          <w14:textOutline w14:w="0" w14:cap="flat" w14:cmpd="sng" w14:algn="ctr">
+            <w14:noFill/>
+            <w14:prstDash w14:val="solid"/>
+            <w14:round/>
+          </w14:textOutline>
+        </w:rPr>
+        <w:t>página</w:t>
+      </w:r>
+      <w:r>
+        <w:rPr>
+          <w:rStyle w:val="Hipervnculo"/>
+          <w:rFonts w:asciiTheme="majorHAnsi" w:hAnsiTheme="majorHAnsi" w:cstheme="majorHAnsi"/>
+          <w:bCs/>
+          <w:color w:val="000000" w:themeColor="text1"/>
+          <w:u w:val="none"/>
+          <w14:shadow w14:blurRad="38100" w14:dist="19050" w14:dir="2700000" w14:sx="100000" w14:sy="100000" w14:kx="0" w14:ky="0" w14:algn="tl">
+            <w14:schemeClr w14:val="dk1">
+              <w14:alpha w14:val="60000"/>
+            </w14:schemeClr>
+          </w14:shadow>
+          <w14:textOutline w14:w="0" w14:cap="flat" w14:cmpd="sng" w14:algn="ctr">
+            <w14:noFill/>
+            <w14:prstDash w14:val="solid"/>
+            <w14:round/>
+          </w14:textOutline>
+        </w:rPr>
+        <w:t xml:space="preserve"> </w:t>
+      </w:r>
+      <w:r>
+        <w:rPr>
+          <w:rStyle w:val="Hipervnculo"/>
+          <w:rFonts w:asciiTheme="majorHAnsi" w:hAnsiTheme="majorHAnsi" w:cstheme="majorHAnsi"/>
+          <w:bCs/>
+          <w:color w:val="000000" w:themeColor="text1"/>
+          <w:u w:val="none"/>
+          <w14:shadow w14:blurRad="38100" w14:dist="19050" w14:dir="2700000" w14:sx="100000" w14:sy="100000" w14:kx="0" w14:ky="0" w14:algn="tl">
+            <w14:schemeClr w14:val="dk1">
+              <w14:alpha w14:val="60000"/>
+            </w14:schemeClr>
+          </w14:shadow>
+          <w14:textOutline w14:w="0" w14:cap="flat" w14:cmpd="sng" w14:algn="ctr">
+            <w14:noFill/>
+            <w14:prstDash w14:val="solid"/>
+            <w14:round/>
+          </w14:textOutline>
+        </w:rPr>
+        <w:t>principal. No se hizo un botón para que este en otro idioma por que consideramos que la pagina fue hechas para personas que hablen español, para buscar elementos mediante voz o hacer zoom a las imágenes se utilizaran las herramientas que ofrece cada dispositivo móvil. (teclado,micrófono,ect).</w:t>
+      </w:r>
+    </w:p>
+    <w:p/>
+    <w:p/>
+    <w:p/>
+    <w:p/>
+    <w:p/>
+    <w:p/>
+    <w:p/>
+    <w:p/>
+    <w:p/>
+    <w:p/>
+    <w:p/>
+    <w:p/>
+    <w:p/>
+    <w:p/>
+    <w:p/>
+    <w:p/>
+    <w:p/>
+    <w:p/>
+    <w:p/>
+    <w:p>
+      <w:r>
+        <w:t xml:space="preserve">Pagina </w:t>
+      </w:r>
+      <w:r>
+        <w:t>I</w:t>
+      </w:r>
+      <w:r>
+        <w:t>nicio:</w:t>
+      </w:r>
+    </w:p>
+    <w:p>
+      <w:r>
+        <w:t xml:space="preserve">Se </w:t>
+      </w:r>
+      <w:r>
+        <w:t>conservo</w:t>
+      </w:r>
+      <w:r>
+        <w:t xml:space="preserve"> la mayoría</w:t>
+      </w:r>
+      <w:r>
+        <w:t xml:space="preserve"> de elementos de la web</w:t>
+      </w:r>
+      <w:r>
+        <w:t xml:space="preserve">, </w:t>
+      </w:r>
+      <w:r>
+        <w:t xml:space="preserve">se </w:t>
+      </w:r>
+      <w:r>
+        <w:t>consideró</w:t>
+      </w:r>
+      <w:r>
+        <w:t xml:space="preserve"> que siendo para </w:t>
+      </w:r>
+      <w:r>
+        <w:t>móvil</w:t>
+      </w:r>
+      <w:r>
+        <w:t xml:space="preserve"> </w:t>
+      </w:r>
+      <w:r>
+        <w:t>,</w:t>
+      </w:r>
+      <w:r>
+        <w:t>se simplifico</w:t>
+      </w:r>
+      <w:r>
+        <w:t xml:space="preserve"> el</w:t>
+      </w:r>
+      <w:r>
+        <w:t xml:space="preserve"> diseño</w:t>
+      </w:r>
+      <w:r>
+        <w:t>,</w:t>
+      </w:r>
+      <w:r>
+        <w:t xml:space="preserve"> se </w:t>
+      </w:r>
+      <w:r>
+        <w:t>agregó</w:t>
+      </w:r>
+      <w:r>
+        <w:t xml:space="preserve"> un </w:t>
+      </w:r>
+      <w:r>
+        <w:t>menú</w:t>
+      </w:r>
+      <w:r>
+        <w:t xml:space="preserve"> que junta los enlaces que en </w:t>
+      </w:r>
+      <w:r>
+        <w:t xml:space="preserve">su </w:t>
+      </w:r>
+      <w:r>
+        <w:t>versión</w:t>
+      </w:r>
+      <w:r>
+        <w:t xml:space="preserve">  web tiene </w:t>
+      </w:r>
+      <w:r>
+        <w:t>desplegado</w:t>
+      </w:r>
+      <w:r>
+        <w:t>(NOVEDADES, MENU DEL MES,ETC)</w:t>
+      </w:r>
+      <w:r>
+        <w:t>,</w:t>
+      </w:r>
+      <w:r>
+        <w:t xml:space="preserve"> el logo se hizo </w:t>
+      </w:r>
+      <w:r>
+        <w:t>más</w:t>
+      </w:r>
+      <w:r>
+        <w:t xml:space="preserve"> horizontal, en las portadas de los libros se </w:t>
+      </w:r>
+      <w:r>
+        <w:t>quitó</w:t>
+      </w:r>
+      <w:r>
+        <w:t xml:space="preserve"> el efecto de posicionamiento del </w:t>
+      </w:r>
+      <w:r>
+        <w:t>ratón</w:t>
+      </w:r>
+      <w:r>
+        <w:t xml:space="preserve"> ahora </w:t>
+      </w:r>
+      <w:r>
+        <w:t>se pulsa sobre la imagen</w:t>
+      </w:r>
+      <w:r>
+        <w:t xml:space="preserve"> , se </w:t>
+      </w:r>
+      <w:r>
+        <w:t>eliminó</w:t>
+      </w:r>
+      <w:r>
+        <w:t xml:space="preserve"> la vista rápida, y ahora va directo al detalle del libro. </w:t>
+      </w:r>
+      <w:r>
+        <w:t xml:space="preserve">Sigue conservando el </w:t>
+      </w:r>
+      <w:r>
+        <w:t>filtro (</w:t>
+      </w:r>
+      <w:r>
+        <w:t xml:space="preserve">LO MAS </w:t>
+      </w:r>
+      <w:r>
+        <w:t>NUEVO, PRECIO, ETC</w:t>
+      </w:r>
+      <w:r>
+        <w:t>)</w:t>
+      </w:r>
+      <w:r>
+        <w:t xml:space="preserve">. </w:t>
+      </w:r>
+      <w:r>
+        <w:t xml:space="preserve">En el footer se </w:t>
+      </w:r>
+      <w:r>
+        <w:t>consideró</w:t>
+      </w:r>
+      <w:r>
+        <w:t xml:space="preserve"> </w:t>
+      </w:r>
+      <w:r>
+        <w:t xml:space="preserve">dejar como botones los </w:t>
+      </w:r>
+      <w:r>
+        <w:t>enlaces</w:t>
+      </w:r>
+      <w:r>
+        <w:t xml:space="preserve"> a</w:t>
+      </w:r>
+      <w:r>
+        <w:t xml:space="preserve"> sus respectivas </w:t>
+      </w:r>
+      <w:r>
+        <w:t>páginas (MEDIA, CONTACTO, ETC</w:t>
+      </w:r>
+      <w:r>
+        <w:t>)</w:t>
+      </w:r>
+      <w:r>
+        <w:t xml:space="preserve"> eliminado las imágenes </w:t>
+      </w:r>
+      <w:r>
+        <w:t>innecesarias</w:t>
+      </w:r>
+      <w:r>
+        <w:t xml:space="preserve"> de los mismos</w:t>
+      </w:r>
+      <w:r>
+        <w:t>.</w:t>
+      </w:r>
+    </w:p>
+    <w:p>
+      <w:r>
+        <w:rPr>
+          <w:noProof/>
+        </w:rPr>
+        <w:drawing>
+          <wp:inline distT="0" distB="0" distL="0" distR="0" wp14:anchorId="3E204EE8" wp14:editId="1F2FA864">
+            <wp:extent cx="5867400" cy="2905125"/>
+            <wp:effectExtent l="0" t="0" r="0" b="9525"/>
+            <wp:docPr id="1" name="Imagen 1"/>
+            <wp:cNvGraphicFramePr>
+              <a:graphicFrameLocks xmlns:a="http://schemas.openxmlformats.org/drawingml/2006/main" noChangeAspect="1"/>
+            </wp:cNvGraphicFramePr>
+            <a:graphic xmlns:a="http://schemas.openxmlformats.org/drawingml/2006/main">
+              <a:graphicData uri="http://schemas.openxmlformats.org/drawingml/2006/picture">
+                <pic:pic xmlns:pic="http://schemas.openxmlformats.org/drawingml/2006/picture">
+                  <pic:nvPicPr>
+                    <pic:cNvPr id="1" name=""/>
+                    <pic:cNvPicPr/>
+                  </pic:nvPicPr>
+                  <pic:blipFill>
+                    <a:blip r:embed="rId8"/>
+                    <a:stretch>
+                      <a:fillRect/>
+                    </a:stretch>
+                  </pic:blipFill>
+                  <pic:spPr>
+                    <a:xfrm>
+                      <a:off x="0" y="0"/>
+                      <a:ext cx="5875697" cy="2909233"/>
+                    </a:xfrm>
+                    <a:prstGeom prst="rect">
+                      <a:avLst/>
+                    </a:prstGeom>
+                  </pic:spPr>
+                </pic:pic>
+              </a:graphicData>
+            </a:graphic>
+          </wp:inline>
+        </w:drawing>
+      </w:r>
+    </w:p>
+    <w:p>
+      <w:r>
+        <w:rPr>
+          <w:noProof/>
+        </w:rPr>
+        <w:drawing>
+          <wp:inline distT="0" distB="0" distL="0" distR="0" wp14:anchorId="7184D9B8" wp14:editId="5F199854">
+            <wp:extent cx="5857875" cy="2524125"/>
+            <wp:effectExtent l="0" t="0" r="9525" b="9525"/>
+            <wp:docPr id="2" name="Imagen 2"/>
+            <wp:cNvGraphicFramePr>
+              <a:graphicFrameLocks xmlns:a="http://schemas.openxmlformats.org/drawingml/2006/main" noChangeAspect="1"/>
+            </wp:cNvGraphicFramePr>
+            <a:graphic xmlns:a="http://schemas.openxmlformats.org/drawingml/2006/main">
+              <a:graphicData uri="http://schemas.openxmlformats.org/drawingml/2006/picture">
+                <pic:pic xmlns:pic="http://schemas.openxmlformats.org/drawingml/2006/picture">
+                  <pic:nvPicPr>
+                    <pic:cNvPr id="1" name=""/>
+                    <pic:cNvPicPr/>
+                  </pic:nvPicPr>
+                  <pic:blipFill>
+                    <a:blip r:embed="rId9"/>
+                    <a:stretch>
+                      <a:fillRect/>
+                    </a:stretch>
+                  </pic:blipFill>
+                  <pic:spPr>
+                    <a:xfrm>
+                      <a:off x="0" y="0"/>
+                      <a:ext cx="5857875" cy="2524125"/>
+                    </a:xfrm>
+                    <a:prstGeom prst="rect">
+                      <a:avLst/>
+                    </a:prstGeom>
+                  </pic:spPr>
+                </pic:pic>
+              </a:graphicData>
+            </a:graphic>
+          </wp:inline>
+        </w:drawing>
+      </w:r>
+    </w:p>
+    <w:p/>
+    <w:p/>
+    <w:p/>
+    <w:p/>
+    <w:p/>
+    <w:p/>
+    <w:p/>
+    <w:p/>
+    <w:p/>
+    <w:p/>
+    <w:p/>
     <w:p>
       <w:r>
         <w:t>Página</w:t>
       </w:r>
       <w:r>
-        <w:t xml:space="preserve"> finalizar compra:</w:t>
+        <w:t xml:space="preserve"> del Producto:</w:t>
+      </w:r>
+    </w:p>
+    <w:p>
+      <w:r>
+        <w:t xml:space="preserve">Se decidió centrar la imagen de la </w:t>
+      </w:r>
+      <w:r>
+        <w:t>tapa (</w:t>
+      </w:r>
+      <w:r>
+        <w:t>usando solo una</w:t>
+      </w:r>
+      <w:r>
+        <w:t>), se</w:t>
+      </w:r>
+      <w:r>
+        <w:t xml:space="preserve"> movieron los elementos de la </w:t>
+      </w:r>
+      <w:r>
+        <w:t xml:space="preserve">derecha (CARRITO, </w:t>
+      </w:r>
+      <w:r>
+        <w:t>INFO, ETC), ahora</w:t>
+      </w:r>
+      <w:r>
+        <w:t xml:space="preserve"> se encuentran debajo</w:t>
+      </w:r>
+      <w:r>
+        <w:t xml:space="preserve"> de </w:t>
+      </w:r>
+      <w:r>
+        <w:t>la imagen</w:t>
+      </w:r>
+      <w:r>
+        <w:t xml:space="preserve"> para aprovechar la pantalla de los dispositivos </w:t>
+      </w:r>
+      <w:r>
+        <w:t>móviles,</w:t>
+      </w:r>
+      <w:r>
+        <w:t xml:space="preserve"> </w:t>
+      </w:r>
+      <w:r>
+        <w:t xml:space="preserve">los datos del </w:t>
+      </w:r>
+      <w:r>
+        <w:t>libro (</w:t>
+      </w:r>
+      <w:r>
+        <w:t>Ficha Técnica ,Disponibilidad del Libro),se pusieron dentro de botones que al tocarlos despliegan la</w:t>
+      </w:r>
+      <w:r>
+        <w:t xml:space="preserve"> </w:t>
+      </w:r>
+      <w:r>
+        <w:t>información</w:t>
+      </w:r>
+      <w:r>
+        <w:t xml:space="preserve"> ,los botones de redes sociales los sacamos ya que creemos que uno al hacer una web quiere que el usuario este la mayor cantidad del tiempo posible en ella y no busque enlaces para irse a otras. En el footer se le agrego botones para volver a la página anterior, al inicio, o cancelar la compra.</w:t>
+      </w:r>
+    </w:p>
+    <w:p/>
+    <w:p>
+      <w:r>
+        <w:rPr>
+          <w:noProof/>
+        </w:rPr>
+        <w:drawing>
+          <wp:inline distT="0" distB="0" distL="0" distR="0" wp14:anchorId="6324FE7D" wp14:editId="1CC10E96">
+            <wp:extent cx="5400040" cy="3037840"/>
+            <wp:effectExtent l="0" t="0" r="0" b="0"/>
+            <wp:docPr id="3" name="Imagen 3"/>
+            <wp:cNvGraphicFramePr>
+              <a:graphicFrameLocks xmlns:a="http://schemas.openxmlformats.org/drawingml/2006/main" noChangeAspect="1"/>
+            </wp:cNvGraphicFramePr>
+            <a:graphic xmlns:a="http://schemas.openxmlformats.org/drawingml/2006/main">
+              <a:graphicData uri="http://schemas.openxmlformats.org/drawingml/2006/picture">
+                <pic:pic xmlns:pic="http://schemas.openxmlformats.org/drawingml/2006/picture">
+                  <pic:nvPicPr>
+                    <pic:cNvPr id="1" name=""/>
+                    <pic:cNvPicPr/>
+                  </pic:nvPicPr>
+                  <pic:blipFill>
+                    <a:blip r:embed="rId10"/>
+                    <a:stretch>
+                      <a:fillRect/>
+                    </a:stretch>
+                  </pic:blipFill>
+                  <pic:spPr>
+                    <a:xfrm>
+                      <a:off x="0" y="0"/>
+                      <a:ext cx="5400040" cy="3037840"/>
+                    </a:xfrm>
+                    <a:prstGeom prst="rect">
+                      <a:avLst/>
+                    </a:prstGeom>
+                  </pic:spPr>
+                </pic:pic>
+              </a:graphicData>
+            </a:graphic>
+          </wp:inline>
+        </w:drawing>
+      </w:r>
+    </w:p>
+    <w:p>
+      <w:r>
+        <w:rPr>
+          <w:noProof/>
+        </w:rPr>
+        <w:drawing>
+          <wp:inline distT="0" distB="0" distL="0" distR="0" wp14:anchorId="1D9B3A84" wp14:editId="5DBFD3B7">
+            <wp:extent cx="5400040" cy="3037840"/>
+            <wp:effectExtent l="0" t="0" r="0" b="0"/>
+            <wp:docPr id="4" name="Imagen 4"/>
+            <wp:cNvGraphicFramePr>
+              <a:graphicFrameLocks xmlns:a="http://schemas.openxmlformats.org/drawingml/2006/main" noChangeAspect="1"/>
+            </wp:cNvGraphicFramePr>
+            <a:graphic xmlns:a="http://schemas.openxmlformats.org/drawingml/2006/main">
+              <a:graphicData uri="http://schemas.openxmlformats.org/drawingml/2006/picture">
+                <pic:pic xmlns:pic="http://schemas.openxmlformats.org/drawingml/2006/picture">
+                  <pic:nvPicPr>
+                    <pic:cNvPr id="1" name=""/>
+                    <pic:cNvPicPr/>
+                  </pic:nvPicPr>
+                  <pic:blipFill>
+                    <a:blip r:embed="rId11"/>
+                    <a:stretch>
+                      <a:fillRect/>
+                    </a:stretch>
+                  </pic:blipFill>
+                  <pic:spPr>
+                    <a:xfrm>
+                      <a:off x="0" y="0"/>
+                      <a:ext cx="5400040" cy="3037840"/>
+                    </a:xfrm>
+                    <a:prstGeom prst="rect">
+                      <a:avLst/>
+                    </a:prstGeom>
+                  </pic:spPr>
+                </pic:pic>
+              </a:graphicData>
+            </a:graphic>
+          </wp:inline>
+        </w:drawing>
+      </w:r>
+    </w:p>
+    <w:p/>
+    <w:p/>
+    <w:p/>
+    <w:p/>
+    <w:p/>
+    <w:p/>
+    <w:p/>
+    <w:p/>
+    <w:p>
+      <w:r>
+        <w:t>Página</w:t>
+      </w:r>
+      <w:r>
+        <w:t xml:space="preserve"> </w:t>
+      </w:r>
+      <w:r>
+        <w:t xml:space="preserve">de </w:t>
+      </w:r>
+      <w:r>
+        <w:t>finalizar</w:t>
+      </w:r>
+      <w:r>
+        <w:t xml:space="preserve"> la</w:t>
+      </w:r>
+      <w:r>
+        <w:t xml:space="preserve"> compra:</w:t>
       </w:r>
     </w:p>
     <w:p>
@@ -245,18 +1276,129 @@
         <w:t>conservó</w:t>
       </w:r>
       <w:r>
-        <w:t xml:space="preserve"> el sistema de completar cada sección para poder avanzar en la compra</w:t>
-      </w:r>
-      <w:r>
-        <w:t>, en el footer se le agrego botones para volver a la pagina anterior, al inicio, o cancelar la compra.</w:t>
-      </w:r>
-    </w:p>
-    <w:p/>
-    <w:p/>
-    <w:p/>
+        <w:t xml:space="preserve"> el sistema de completar cada sección para poder avanzar en la </w:t>
+      </w:r>
+      <w:r>
+        <w:t xml:space="preserve">finalización de la compra para esto se pusieron en forma de botones los datos de envió formas de </w:t>
+      </w:r>
+      <w:r>
+        <w:t>pago</w:t>
+      </w:r>
+      <w:r>
+        <w:t xml:space="preserve"> </w:t>
+      </w:r>
+      <w:r>
+        <w:t>,</w:t>
+      </w:r>
+      <w:r>
+        <w:t>etc.</w:t>
+      </w:r>
+      <w:r>
+        <w:t xml:space="preserve"> </w:t>
+      </w:r>
+      <w:r>
+        <w:t>E</w:t>
+      </w:r>
+      <w:r>
+        <w:t>n el footer</w:t>
+      </w:r>
+      <w:r>
+        <w:t xml:space="preserve"> al igual que el producto</w:t>
+      </w:r>
+      <w:r>
+        <w:t xml:space="preserve"> se le agrego botones para volver a la pagina anterior, al inicio, o cancelar la compra</w:t>
+      </w:r>
+      <w:r>
+        <w:t>.</w:t>
+      </w:r>
+    </w:p>
+    <w:p>
+      <w:r>
+        <w:rPr>
+          <w:noProof/>
+        </w:rPr>
+        <w:drawing>
+          <wp:inline distT="0" distB="0" distL="0" distR="0" wp14:anchorId="3B0E849D" wp14:editId="470EA25D">
+            <wp:extent cx="5400040" cy="3037840"/>
+            <wp:effectExtent l="0" t="0" r="0" b="0"/>
+            <wp:docPr id="5" name="Imagen 5"/>
+            <wp:cNvGraphicFramePr>
+              <a:graphicFrameLocks xmlns:a="http://schemas.openxmlformats.org/drawingml/2006/main" noChangeAspect="1"/>
+            </wp:cNvGraphicFramePr>
+            <a:graphic xmlns:a="http://schemas.openxmlformats.org/drawingml/2006/main">
+              <a:graphicData uri="http://schemas.openxmlformats.org/drawingml/2006/picture">
+                <pic:pic xmlns:pic="http://schemas.openxmlformats.org/drawingml/2006/picture">
+                  <pic:nvPicPr>
+                    <pic:cNvPr id="1" name=""/>
+                    <pic:cNvPicPr/>
+                  </pic:nvPicPr>
+                  <pic:blipFill>
+                    <a:blip r:embed="rId12"/>
+                    <a:stretch>
+                      <a:fillRect/>
+                    </a:stretch>
+                  </pic:blipFill>
+                  <pic:spPr>
+                    <a:xfrm>
+                      <a:off x="0" y="0"/>
+                      <a:ext cx="5400040" cy="3037840"/>
+                    </a:xfrm>
+                    <a:prstGeom prst="rect">
+                      <a:avLst/>
+                    </a:prstGeom>
+                  </pic:spPr>
+                </pic:pic>
+              </a:graphicData>
+            </a:graphic>
+          </wp:inline>
+        </w:drawing>
+      </w:r>
+    </w:p>
+    <w:p>
+      <w:r>
+        <w:rPr>
+          <w:noProof/>
+        </w:rPr>
+        <w:drawing>
+          <wp:inline distT="0" distB="0" distL="0" distR="0" wp14:anchorId="3349FFD5" wp14:editId="70EB4C06">
+            <wp:extent cx="5400040" cy="3037840"/>
+            <wp:effectExtent l="0" t="0" r="0" b="0"/>
+            <wp:docPr id="6" name="Imagen 6"/>
+            <wp:cNvGraphicFramePr>
+              <a:graphicFrameLocks xmlns:a="http://schemas.openxmlformats.org/drawingml/2006/main" noChangeAspect="1"/>
+            </wp:cNvGraphicFramePr>
+            <a:graphic xmlns:a="http://schemas.openxmlformats.org/drawingml/2006/main">
+              <a:graphicData uri="http://schemas.openxmlformats.org/drawingml/2006/picture">
+                <pic:pic xmlns:pic="http://schemas.openxmlformats.org/drawingml/2006/picture">
+                  <pic:nvPicPr>
+                    <pic:cNvPr id="1" name=""/>
+                    <pic:cNvPicPr/>
+                  </pic:nvPicPr>
+                  <pic:blipFill>
+                    <a:blip r:embed="rId13"/>
+                    <a:stretch>
+                      <a:fillRect/>
+                    </a:stretch>
+                  </pic:blipFill>
+                  <pic:spPr>
+                    <a:xfrm>
+                      <a:off x="0" y="0"/>
+                      <a:ext cx="5400040" cy="3037840"/>
+                    </a:xfrm>
+                    <a:prstGeom prst="rect">
+                      <a:avLst/>
+                    </a:prstGeom>
+                  </pic:spPr>
+                </pic:pic>
+              </a:graphicData>
+            </a:graphic>
+          </wp:inline>
+        </w:drawing>
+      </w:r>
+    </w:p>
     <w:sectPr>
       <w:pgSz w:w="11906" w:h="16838"/>
-      <w:pgMar w:top="1417" w:right="1701" w:bottom="1417" w:left="1701" w:header="708" w:footer="708" w:gutter="0"/>
+      <w:pgMar w:top="142" w:right="1701" w:bottom="0" w:left="1701" w:header="708" w:footer="708" w:gutter="0"/>
       <w:cols w:space="708"/>
       <w:docGrid w:linePitch="360"/>
     </w:sectPr>
@@ -264,8 +1406,58 @@
 </w:document>
 </file>
 
+<file path=word/endnotes.xml><?xml version="1.0" encoding="utf-8"?>
+<w:endnotes xmlns:wpc="http://schemas.microsoft.com/office/word/2010/wordprocessingCanvas" xmlns:cx="http://schemas.microsoft.com/office/drawing/2014/chartex" xmlns:cx1="http://schemas.microsoft.com/office/drawing/2015/9/8/chartex" xmlns:cx2="http://schemas.microsoft.com/office/drawing/2015/10/21/chartex" xmlns:cx3="http://schemas.microsoft.com/office/drawing/2016/5/9/chartex" xmlns:cx4="http://schemas.microsoft.com/office/drawing/2016/5/10/chartex" xmlns:cx5="http://schemas.microsoft.com/office/drawing/2016/5/11/chartex" xmlns:cx6="http://schemas.microsoft.com/office/drawing/2016/5/12/chartex" xmlns:cx7="http://schemas.microsoft.com/office/drawing/2016/5/13/chartex" xmlns:cx8="http://schemas.microsoft.com/office/drawing/2016/5/14/chartex" xmlns:mc="http://schemas.openxmlformats.org/markup-compatibility/2006" xmlns:aink="http://schemas.microsoft.com/office/drawing/2016/ink" xmlns:am3d="http://schemas.microsoft.com/office/drawing/2017/model3d" xmlns:o="urn:schemas-microsoft-com:office:office" xmlns:r="http://schemas.openxmlformats.org/officeDocument/2006/relationships" xmlns:m="http://schemas.openxmlformats.org/officeDocument/2006/math" xmlns:v="urn:schemas-microsoft-com:vml" xmlns:wp14="http://schemas.microsoft.com/office/word/2010/wordprocessingDrawing" xmlns:wp="http://schemas.openxmlformats.org/drawingml/2006/wordprocessingDrawing" xmlns:w10="urn:schemas-microsoft-com:office:word" xmlns:w="http://schemas.openxmlformats.org/wordprocessingml/2006/main" xmlns:w14="http://schemas.microsoft.com/office/word/2010/wordml" xmlns:w15="http://schemas.microsoft.com/office/word/2012/wordml" xmlns:w16cid="http://schemas.microsoft.com/office/word/2016/wordml/cid" xmlns:w16se="http://schemas.microsoft.com/office/word/2015/wordml/symex" xmlns:wpg="http://schemas.microsoft.com/office/word/2010/wordprocessingGroup" xmlns:wpi="http://schemas.microsoft.com/office/word/2010/wordprocessingInk" xmlns:wne="http://schemas.microsoft.com/office/word/2006/wordml" xmlns:wps="http://schemas.microsoft.com/office/word/2010/wordprocessingShape" mc:Ignorable="w14 w15 w16se w16cid wp14">
+  <w:endnote w:type="separator" w:id="-1">
+    <w:p>
+      <w:pPr>
+        <w:spacing w:after="0" w:line="240" w:lineRule="auto"/>
+      </w:pPr>
+      <w:r>
+        <w:separator/>
+      </w:r>
+    </w:p>
+  </w:endnote>
+  <w:endnote w:type="continuationSeparator" w:id="0">
+    <w:p>
+      <w:pPr>
+        <w:spacing w:after="0" w:line="240" w:lineRule="auto"/>
+      </w:pPr>
+      <w:r>
+        <w:continuationSeparator/>
+      </w:r>
+    </w:p>
+  </w:endnote>
+</w:endnotes>
+</file>
+
+<file path=word/footnotes.xml><?xml version="1.0" encoding="utf-8"?>
+<w:footnotes xmlns:wpc="http://schemas.microsoft.com/office/word/2010/wordprocessingCanvas" xmlns:cx="http://schemas.microsoft.com/office/drawing/2014/chartex" xmlns:cx1="http://schemas.microsoft.com/office/drawing/2015/9/8/chartex" xmlns:cx2="http://schemas.microsoft.com/office/drawing/2015/10/21/chartex" xmlns:cx3="http://schemas.microsoft.com/office/drawing/2016/5/9/chartex" xmlns:cx4="http://schemas.microsoft.com/office/drawing/2016/5/10/chartex" xmlns:cx5="http://schemas.microsoft.com/office/drawing/2016/5/11/chartex" xmlns:cx6="http://schemas.microsoft.com/office/drawing/2016/5/12/chartex" xmlns:cx7="http://schemas.microsoft.com/office/drawing/2016/5/13/chartex" xmlns:cx8="http://schemas.microsoft.com/office/drawing/2016/5/14/chartex" xmlns:mc="http://schemas.openxmlformats.org/markup-compatibility/2006" xmlns:aink="http://schemas.microsoft.com/office/drawing/2016/ink" xmlns:am3d="http://schemas.microsoft.com/office/drawing/2017/model3d" xmlns:o="urn:schemas-microsoft-com:office:office" xmlns:r="http://schemas.openxmlformats.org/officeDocument/2006/relationships" xmlns:m="http://schemas.openxmlformats.org/officeDocument/2006/math" xmlns:v="urn:schemas-microsoft-com:vml" xmlns:wp14="http://schemas.microsoft.com/office/word/2010/wordprocessingDrawing" xmlns:wp="http://schemas.openxmlformats.org/drawingml/2006/wordprocessingDrawing" xmlns:w10="urn:schemas-microsoft-com:office:word" xmlns:w="http://schemas.openxmlformats.org/wordprocessingml/2006/main" xmlns:w14="http://schemas.microsoft.com/office/word/2010/wordml" xmlns:w15="http://schemas.microsoft.com/office/word/2012/wordml" xmlns:w16cid="http://schemas.microsoft.com/office/word/2016/wordml/cid" xmlns:w16se="http://schemas.microsoft.com/office/word/2015/wordml/symex" xmlns:wpg="http://schemas.microsoft.com/office/word/2010/wordprocessingGroup" xmlns:wpi="http://schemas.microsoft.com/office/word/2010/wordprocessingInk" xmlns:wne="http://schemas.microsoft.com/office/word/2006/wordml" xmlns:wps="http://schemas.microsoft.com/office/word/2010/wordprocessingShape" mc:Ignorable="w14 w15 w16se w16cid wp14">
+  <w:footnote w:type="separator" w:id="-1">
+    <w:p>
+      <w:pPr>
+        <w:spacing w:after="0" w:line="240" w:lineRule="auto"/>
+      </w:pPr>
+      <w:r>
+        <w:separator/>
+      </w:r>
+    </w:p>
+  </w:footnote>
+  <w:footnote w:type="continuationSeparator" w:id="0">
+    <w:p>
+      <w:pPr>
+        <w:spacing w:after="0" w:line="240" w:lineRule="auto"/>
+      </w:pPr>
+      <w:r>
+        <w:continuationSeparator/>
+      </w:r>
+    </w:p>
+  </w:footnote>
+</w:footnotes>
+</file>
+
 <file path=word/styles.xml><?xml version="1.0" encoding="utf-8"?>
-<w:styles xmlns:mc="http://schemas.openxmlformats.org/markup-compatibility/2006" xmlns:r="http://schemas.openxmlformats.org/officeDocument/2006/relationships" xmlns:w="http://schemas.openxmlformats.org/wordprocessingml/2006/main" xmlns:w14="http://schemas.microsoft.com/office/word/2010/wordml" xmlns:w15="http://schemas.microsoft.com/office/word/2012/wordml" mc:Ignorable="w14 w15">
+<w:styles xmlns:mc="http://schemas.openxmlformats.org/markup-compatibility/2006" xmlns:r="http://schemas.openxmlformats.org/officeDocument/2006/relationships" xmlns:w="http://schemas.openxmlformats.org/wordprocessingml/2006/main" xmlns:w14="http://schemas.microsoft.com/office/word/2010/wordml" xmlns:w15="http://schemas.microsoft.com/office/word/2012/wordml" xmlns:w16cid="http://schemas.microsoft.com/office/word/2016/wordml/cid" xmlns:w16se="http://schemas.microsoft.com/office/word/2015/wordml/symex" mc:Ignorable="w14 w15 w16se w16cid">
   <w:docDefaults>
     <w:rPrDefault>
       <w:rPr>
@@ -281,7 +1473,7 @@
       </w:pPr>
     </w:pPrDefault>
   </w:docDefaults>
-  <w:latentStyles w:defLockedState="0" w:defUIPriority="99" w:defSemiHidden="0" w:defUnhideWhenUsed="0" w:defQFormat="0" w:count="371">
+  <w:latentStyles w:defLockedState="0" w:defUIPriority="99" w:defSemiHidden="0" w:defUnhideWhenUsed="0" w:defQFormat="0" w:count="376">
     <w:lsdException w:name="Normal" w:uiPriority="0" w:qFormat="1"/>
     <w:lsdException w:name="heading 1" w:uiPriority="9" w:qFormat="1"/>
     <w:lsdException w:name="heading 2" w:semiHidden="1" w:uiPriority="9" w:unhideWhenUsed="1" w:qFormat="1"/>
@@ -653,6 +1845,11 @@
     <w:lsdException w:name="List Table 5 Dark Accent 6" w:uiPriority="50"/>
     <w:lsdException w:name="List Table 6 Colorful Accent 6" w:uiPriority="51"/>
     <w:lsdException w:name="List Table 7 Colorful Accent 6" w:uiPriority="52"/>
+    <w:lsdException w:name="Mention" w:semiHidden="1" w:unhideWhenUsed="1"/>
+    <w:lsdException w:name="Smart Hyperlink" w:semiHidden="1" w:unhideWhenUsed="1"/>
+    <w:lsdException w:name="Hashtag" w:semiHidden="1" w:unhideWhenUsed="1"/>
+    <w:lsdException w:name="Unresolved Mention" w:semiHidden="1" w:unhideWhenUsed="1"/>
+    <w:lsdException w:name="Smart Link" w:semiHidden="1" w:unhideWhenUsed="1"/>
   </w:latentStyles>
   <w:style w:type="paragraph" w:default="1" w:styleId="Normal">
     <w:name w:val="Normal"/>
@@ -661,6 +1858,7 @@
   <w:style w:type="character" w:default="1" w:styleId="Fuentedeprrafopredeter">
     <w:name w:val="Default Paragraph Font"/>
     <w:uiPriority w:val="1"/>
+    <w:semiHidden/>
     <w:unhideWhenUsed/>
   </w:style>
   <w:style w:type="table" w:default="1" w:styleId="Tablanormal">
@@ -712,6 +1910,50 @@
       <w:szCs w:val="24"/>
       <w:lang w:val="es-ES_tradnl"/>
     </w:rPr>
+  </w:style>
+  <w:style w:type="paragraph" w:styleId="Encabezado">
+    <w:name w:val="header"/>
+    <w:basedOn w:val="Normal"/>
+    <w:link w:val="EncabezadoCar"/>
+    <w:uiPriority w:val="99"/>
+    <w:unhideWhenUsed/>
+    <w:rsid w:val="00857E01"/>
+    <w:pPr>
+      <w:tabs>
+        <w:tab w:val="center" w:pos="4252"/>
+        <w:tab w:val="right" w:pos="8504"/>
+      </w:tabs>
+      <w:spacing w:after="0" w:line="240" w:lineRule="auto"/>
+    </w:pPr>
+  </w:style>
+  <w:style w:type="character" w:customStyle="1" w:styleId="EncabezadoCar">
+    <w:name w:val="Encabezado Car"/>
+    <w:basedOn w:val="Fuentedeprrafopredeter"/>
+    <w:link w:val="Encabezado"/>
+    <w:uiPriority w:val="99"/>
+    <w:rsid w:val="00857E01"/>
+  </w:style>
+  <w:style w:type="paragraph" w:styleId="Piedepgina">
+    <w:name w:val="footer"/>
+    <w:basedOn w:val="Normal"/>
+    <w:link w:val="PiedepginaCar"/>
+    <w:uiPriority w:val="99"/>
+    <w:unhideWhenUsed/>
+    <w:rsid w:val="00857E01"/>
+    <w:pPr>
+      <w:tabs>
+        <w:tab w:val="center" w:pos="4252"/>
+        <w:tab w:val="right" w:pos="8504"/>
+      </w:tabs>
+      <w:spacing w:after="0" w:line="240" w:lineRule="auto"/>
+    </w:pPr>
+  </w:style>
+  <w:style w:type="character" w:customStyle="1" w:styleId="PiedepginaCar">
+    <w:name w:val="Pie de página Car"/>
+    <w:basedOn w:val="Fuentedeprrafopredeter"/>
+    <w:link w:val="Piedepgina"/>
+    <w:uiPriority w:val="99"/>
+    <w:rsid w:val="00857E01"/>
   </w:style>
 </w:styles>
 </file>
@@ -975,4 +2217,16 @@
     </a:ext>
   </a:extLst>
 </a:theme>
+</file>
+
+<file path=customXml/item1.xml><?xml version="1.0" encoding="utf-8"?>
+<b:Sources xmlns:b="http://schemas.openxmlformats.org/officeDocument/2006/bibliography" xmlns="http://schemas.openxmlformats.org/officeDocument/2006/bibliography" SelectedStyle="\APASixthEditionOfficeOnline.xsl" StyleName="APA" Version="6"/>
+</file>
+
+<file path=customXml/itemProps1.xml><?xml version="1.0" encoding="utf-8"?>
+<ds:datastoreItem xmlns:ds="http://schemas.openxmlformats.org/officeDocument/2006/customXml" ds:itemID="{D7034AA2-E8D4-49F0-9594-3AEB906A8C53}">
+  <ds:schemaRefs>
+    <ds:schemaRef ds:uri="http://schemas.openxmlformats.org/officeDocument/2006/bibliography"/>
+  </ds:schemaRefs>
+</ds:datastoreItem>
 </file>
</xml_diff>